<commit_message>
Add scheme and modify the Documentation
</commit_message>
<xml_diff>
--- a/Documentation and Presentation/Documentation.docx
+++ b/Documentation and Presentation/Documentation.docx
@@ -14,7 +14,7 @@
       <w:sdtContent>
         <w:p>
           <w:pPr>
-            <w:pStyle w:val="aa"/>
+            <w:pStyle w:val="NoSpacing"/>
           </w:pPr>
           <w:r>
             <w:rPr>
@@ -154,7 +154,7 @@
                                   <w:sdtContent>
                                     <w:p>
                                       <w:pPr>
-                                        <w:pStyle w:val="aa"/>
+                                        <w:pStyle w:val="NoSpacing"/>
                                         <w:jc w:val="right"/>
                                         <w:rPr>
                                           <w:color w:val="FFFFFF" w:themeColor="background1"/>
@@ -3467,7 +3467,7 @@
                             <w:sdtContent>
                               <w:p>
                                 <w:pPr>
-                                  <w:pStyle w:val="aa"/>
+                                  <w:pStyle w:val="NoSpacing"/>
                                   <w:jc w:val="right"/>
                                   <w:rPr>
                                     <w:color w:val="FFFFFF" w:themeColor="background1"/>
@@ -3669,7 +3669,7 @@
                             <w:txbxContent>
                               <w:p>
                                 <w:pPr>
-                                  <w:pStyle w:val="aa"/>
+                                  <w:pStyle w:val="NoSpacing"/>
                                   <w:rPr>
                                     <w:color w:val="4472C4" w:themeColor="accent1"/>
                                     <w:sz w:val="26"/>
@@ -3691,112 +3691,20 @@
                                   </w:sdtPr>
                                   <w:sdtEndPr/>
                                   <w:sdtContent>
-                                    <w:proofErr w:type="spellStart"/>
                                     <w:r>
                                       <w:rPr>
                                         <w:color w:val="4472C4" w:themeColor="accent1"/>
                                         <w:sz w:val="26"/>
                                         <w:szCs w:val="26"/>
                                       </w:rPr>
-                                      <w:t>Dimitar</w:t>
+                                      <w:t>Dimitar Grudov, Polya Dimitrova, Petar Chapkanov, Daniel Georgiev</w:t>
                                     </w:r>
-                                    <w:proofErr w:type="spellEnd"/>
-                                    <w:r>
-                                      <w:rPr>
-                                        <w:color w:val="4472C4" w:themeColor="accent1"/>
-                                        <w:sz w:val="26"/>
-                                        <w:szCs w:val="26"/>
-                                      </w:rPr>
-                                      <w:t xml:space="preserve"> </w:t>
-                                    </w:r>
-                                    <w:proofErr w:type="spellStart"/>
-                                    <w:r>
-                                      <w:rPr>
-                                        <w:color w:val="4472C4" w:themeColor="accent1"/>
-                                        <w:sz w:val="26"/>
-                                        <w:szCs w:val="26"/>
-                                      </w:rPr>
-                                      <w:t>Grudov</w:t>
-                                    </w:r>
-                                    <w:proofErr w:type="spellEnd"/>
-                                    <w:r>
-                                      <w:rPr>
-                                        <w:color w:val="4472C4" w:themeColor="accent1"/>
-                                        <w:sz w:val="26"/>
-                                        <w:szCs w:val="26"/>
-                                      </w:rPr>
-                                      <w:t xml:space="preserve">, </w:t>
-                                    </w:r>
-                                    <w:proofErr w:type="spellStart"/>
-                                    <w:r>
-                                      <w:rPr>
-                                        <w:color w:val="4472C4" w:themeColor="accent1"/>
-                                        <w:sz w:val="26"/>
-                                        <w:szCs w:val="26"/>
-                                      </w:rPr>
-                                      <w:t>Polya</w:t>
-                                    </w:r>
-                                    <w:proofErr w:type="spellEnd"/>
-                                    <w:r>
-                                      <w:rPr>
-                                        <w:color w:val="4472C4" w:themeColor="accent1"/>
-                                        <w:sz w:val="26"/>
-                                        <w:szCs w:val="26"/>
-                                      </w:rPr>
-                                      <w:t xml:space="preserve"> Dimitrova, </w:t>
-                                    </w:r>
-                                    <w:proofErr w:type="spellStart"/>
-                                    <w:r>
-                                      <w:rPr>
-                                        <w:color w:val="4472C4" w:themeColor="accent1"/>
-                                        <w:sz w:val="26"/>
-                                        <w:szCs w:val="26"/>
-                                      </w:rPr>
-                                      <w:t>Petar</w:t>
-                                    </w:r>
-                                    <w:proofErr w:type="spellEnd"/>
-                                    <w:r>
-                                      <w:rPr>
-                                        <w:color w:val="4472C4" w:themeColor="accent1"/>
-                                        <w:sz w:val="26"/>
-                                        <w:szCs w:val="26"/>
-                                      </w:rPr>
-                                      <w:t xml:space="preserve"> </w:t>
-                                    </w:r>
-                                    <w:proofErr w:type="spellStart"/>
-                                    <w:r>
-                                      <w:rPr>
-                                        <w:color w:val="4472C4" w:themeColor="accent1"/>
-                                        <w:sz w:val="26"/>
-                                        <w:szCs w:val="26"/>
-                                      </w:rPr>
-                                      <w:t>Chapkanov</w:t>
-                                    </w:r>
-                                    <w:proofErr w:type="spellEnd"/>
-                                    <w:r>
-                                      <w:rPr>
-                                        <w:color w:val="4472C4" w:themeColor="accent1"/>
-                                        <w:sz w:val="26"/>
-                                        <w:szCs w:val="26"/>
-                                      </w:rPr>
-                                      <w:t xml:space="preserve">, Daniel </w:t>
-                                    </w:r>
-                                    <w:proofErr w:type="spellStart"/>
-                                    <w:r>
-                                      <w:rPr>
-                                        <w:color w:val="4472C4" w:themeColor="accent1"/>
-                                        <w:sz w:val="26"/>
-                                        <w:szCs w:val="26"/>
-                                      </w:rPr>
-                                      <w:t>Georgiev</w:t>
-                                    </w:r>
-                                    <w:proofErr w:type="spellEnd"/>
                                   </w:sdtContent>
                                 </w:sdt>
                               </w:p>
                               <w:p>
                                 <w:pPr>
-                                  <w:pStyle w:val="aa"/>
+                                  <w:pStyle w:val="NoSpacing"/>
                                   <w:rPr>
                                     <w:color w:val="595959" w:themeColor="text1" w:themeTint="A6"/>
                                     <w:sz w:val="20"/>
@@ -3862,7 +3770,7 @@
                       <w:txbxContent>
                         <w:p>
                           <w:pPr>
-                            <w:pStyle w:val="aa"/>
+                            <w:pStyle w:val="NoSpacing"/>
                             <w:rPr>
                               <w:color w:val="4472C4" w:themeColor="accent1"/>
                               <w:sz w:val="26"/>
@@ -3884,112 +3792,20 @@
                             </w:sdtPr>
                             <w:sdtEndPr/>
                             <w:sdtContent>
-                              <w:proofErr w:type="spellStart"/>
                               <w:r>
                                 <w:rPr>
                                   <w:color w:val="4472C4" w:themeColor="accent1"/>
                                   <w:sz w:val="26"/>
                                   <w:szCs w:val="26"/>
                                 </w:rPr>
-                                <w:t>Dimitar</w:t>
+                                <w:t>Dimitar Grudov, Polya Dimitrova, Petar Chapkanov, Daniel Georgiev</w:t>
                               </w:r>
-                              <w:proofErr w:type="spellEnd"/>
-                              <w:r>
-                                <w:rPr>
-                                  <w:color w:val="4472C4" w:themeColor="accent1"/>
-                                  <w:sz w:val="26"/>
-                                  <w:szCs w:val="26"/>
-                                </w:rPr>
-                                <w:t xml:space="preserve"> </w:t>
-                              </w:r>
-                              <w:proofErr w:type="spellStart"/>
-                              <w:r>
-                                <w:rPr>
-                                  <w:color w:val="4472C4" w:themeColor="accent1"/>
-                                  <w:sz w:val="26"/>
-                                  <w:szCs w:val="26"/>
-                                </w:rPr>
-                                <w:t>Grudov</w:t>
-                              </w:r>
-                              <w:proofErr w:type="spellEnd"/>
-                              <w:r>
-                                <w:rPr>
-                                  <w:color w:val="4472C4" w:themeColor="accent1"/>
-                                  <w:sz w:val="26"/>
-                                  <w:szCs w:val="26"/>
-                                </w:rPr>
-                                <w:t xml:space="preserve">, </w:t>
-                              </w:r>
-                              <w:proofErr w:type="spellStart"/>
-                              <w:r>
-                                <w:rPr>
-                                  <w:color w:val="4472C4" w:themeColor="accent1"/>
-                                  <w:sz w:val="26"/>
-                                  <w:szCs w:val="26"/>
-                                </w:rPr>
-                                <w:t>Polya</w:t>
-                              </w:r>
-                              <w:proofErr w:type="spellEnd"/>
-                              <w:r>
-                                <w:rPr>
-                                  <w:color w:val="4472C4" w:themeColor="accent1"/>
-                                  <w:sz w:val="26"/>
-                                  <w:szCs w:val="26"/>
-                                </w:rPr>
-                                <w:t xml:space="preserve"> Dimitrova, </w:t>
-                              </w:r>
-                              <w:proofErr w:type="spellStart"/>
-                              <w:r>
-                                <w:rPr>
-                                  <w:color w:val="4472C4" w:themeColor="accent1"/>
-                                  <w:sz w:val="26"/>
-                                  <w:szCs w:val="26"/>
-                                </w:rPr>
-                                <w:t>Petar</w:t>
-                              </w:r>
-                              <w:proofErr w:type="spellEnd"/>
-                              <w:r>
-                                <w:rPr>
-                                  <w:color w:val="4472C4" w:themeColor="accent1"/>
-                                  <w:sz w:val="26"/>
-                                  <w:szCs w:val="26"/>
-                                </w:rPr>
-                                <w:t xml:space="preserve"> </w:t>
-                              </w:r>
-                              <w:proofErr w:type="spellStart"/>
-                              <w:r>
-                                <w:rPr>
-                                  <w:color w:val="4472C4" w:themeColor="accent1"/>
-                                  <w:sz w:val="26"/>
-                                  <w:szCs w:val="26"/>
-                                </w:rPr>
-                                <w:t>Chapkanov</w:t>
-                              </w:r>
-                              <w:proofErr w:type="spellEnd"/>
-                              <w:r>
-                                <w:rPr>
-                                  <w:color w:val="4472C4" w:themeColor="accent1"/>
-                                  <w:sz w:val="26"/>
-                                  <w:szCs w:val="26"/>
-                                </w:rPr>
-                                <w:t xml:space="preserve">, Daniel </w:t>
-                              </w:r>
-                              <w:proofErr w:type="spellStart"/>
-                              <w:r>
-                                <w:rPr>
-                                  <w:color w:val="4472C4" w:themeColor="accent1"/>
-                                  <w:sz w:val="26"/>
-                                  <w:szCs w:val="26"/>
-                                </w:rPr>
-                                <w:t>Georgiev</w:t>
-                              </w:r>
-                              <w:proofErr w:type="spellEnd"/>
                             </w:sdtContent>
                           </w:sdt>
                         </w:p>
                         <w:p>
                           <w:pPr>
-                            <w:pStyle w:val="aa"/>
+                            <w:pStyle w:val="NoSpacing"/>
                             <w:rPr>
                               <w:color w:val="595959" w:themeColor="text1" w:themeTint="A6"/>
                               <w:sz w:val="20"/>
@@ -4220,7 +4036,7 @@
                             <w:txbxContent>
                               <w:p>
                                 <w:pPr>
-                                  <w:pStyle w:val="aa"/>
+                                  <w:pStyle w:val="NoSpacing"/>
                                   <w:rPr>
                                     <w:rFonts w:asciiTheme="majorHAnsi" w:eastAsiaTheme="majorEastAsia" w:hAnsiTheme="majorHAnsi" w:cstheme="majorBidi"/>
                                     <w:color w:val="262626" w:themeColor="text1" w:themeTint="D9"/>
@@ -4280,7 +4096,6 @@
                                   </w:sdtPr>
                                   <w:sdtEndPr/>
                                   <w:sdtContent>
-                                    <w:proofErr w:type="spellStart"/>
                                     <w:r>
                                       <w:rPr>
                                         <w:rFonts w:ascii="Century Gothic" w:hAnsi="Century Gothic"/>
@@ -4290,7 +4105,6 @@
                                       </w:rPr>
                                       <w:t>CyberFlame</w:t>
                                     </w:r>
-                                    <w:proofErr w:type="spellEnd"/>
                                   </w:sdtContent>
                                 </w:sdt>
                               </w:p>
@@ -4321,7 +4135,7 @@
                       <w:txbxContent>
                         <w:p>
                           <w:pPr>
-                            <w:pStyle w:val="aa"/>
+                            <w:pStyle w:val="NoSpacing"/>
                             <w:rPr>
                               <w:rFonts w:asciiTheme="majorHAnsi" w:eastAsiaTheme="majorEastAsia" w:hAnsiTheme="majorHAnsi" w:cstheme="majorBidi"/>
                               <w:color w:val="262626" w:themeColor="text1" w:themeTint="D9"/>
@@ -4381,7 +4195,6 @@
                             </w:sdtPr>
                             <w:sdtEndPr/>
                             <w:sdtContent>
-                              <w:proofErr w:type="spellStart"/>
                               <w:r>
                                 <w:rPr>
                                   <w:rFonts w:ascii="Century Gothic" w:hAnsi="Century Gothic"/>
@@ -4391,7 +4204,6 @@
                                 </w:rPr>
                                 <w:t>CyberFlame</w:t>
                               </w:r>
-                              <w:proofErr w:type="spellEnd"/>
                             </w:sdtContent>
                           </w:sdt>
                         </w:p>
@@ -4431,7 +4243,7 @@
           <w:sdtContent>
             <w:p>
               <w:pPr>
-                <w:pStyle w:val="af5"/>
+                <w:pStyle w:val="TOCHeading"/>
               </w:pPr>
               <w:r>
                 <w:t>Table of Contents</w:t>
@@ -4439,7 +4251,7 @@
             </w:p>
             <w:p>
               <w:pPr>
-                <w:pStyle w:val="11"/>
+                <w:pStyle w:val="TOC1"/>
                 <w:tabs>
                   <w:tab w:val="right" w:leader="dot" w:pos="9062"/>
                 </w:tabs>
@@ -4459,7 +4271,7 @@
               <w:hyperlink w:anchor="_Toc70458110" w:history="1">
                 <w:r>
                   <w:rPr>
-                    <w:rStyle w:val="afd"/>
+                    <w:rStyle w:val="Hyperlink"/>
                     <w:noProof/>
                   </w:rPr>
                   <w:t>Team</w:t>
@@ -4516,7 +4328,7 @@
             </w:p>
             <w:p>
               <w:pPr>
-                <w:pStyle w:val="11"/>
+                <w:pStyle w:val="TOC1"/>
                 <w:tabs>
                   <w:tab w:val="right" w:leader="dot" w:pos="9062"/>
                 </w:tabs>
@@ -4527,7 +4339,7 @@
               <w:hyperlink w:anchor="_Toc70458111" w:history="1">
                 <w:r>
                   <w:rPr>
-                    <w:rStyle w:val="afd"/>
+                    <w:rStyle w:val="Hyperlink"/>
                     <w:noProof/>
                   </w:rPr>
                   <w:t>The Project</w:t>
@@ -4584,7 +4396,7 @@
             </w:p>
             <w:p>
               <w:pPr>
-                <w:pStyle w:val="11"/>
+                <w:pStyle w:val="TOC1"/>
                 <w:tabs>
                   <w:tab w:val="right" w:leader="dot" w:pos="9062"/>
                 </w:tabs>
@@ -4595,7 +4407,7 @@
               <w:hyperlink w:anchor="_Toc70458112" w:history="1">
                 <w:r>
                   <w:rPr>
-                    <w:rStyle w:val="afd"/>
+                    <w:rStyle w:val="Hyperlink"/>
                     <w:noProof/>
                   </w:rPr>
                   <w:t>Functions</w:t>
@@ -4652,7 +4464,7 @@
             </w:p>
             <w:p>
               <w:pPr>
-                <w:pStyle w:val="11"/>
+                <w:pStyle w:val="TOC1"/>
                 <w:tabs>
                   <w:tab w:val="right" w:leader="dot" w:pos="9062"/>
                 </w:tabs>
@@ -4663,7 +4475,7 @@
               <w:hyperlink w:anchor="_Toc70458113" w:history="1">
                 <w:r>
                   <w:rPr>
-                    <w:rStyle w:val="afd"/>
+                    <w:rStyle w:val="Hyperlink"/>
                     <w:noProof/>
                   </w:rPr>
                   <w:t>Block Scheme</w:t>
@@ -4739,7 +4551,7 @@
     </w:sdt>
     <w:p>
       <w:pPr>
-        <w:pStyle w:val="1"/>
+        <w:pStyle w:val="Heading1"/>
         <w:jc w:val="left"/>
       </w:pPr>
       <w:bookmarkStart w:id="0" w:name="_Toc70458110"/>
@@ -5233,7 +5045,7 @@
     </w:p>
     <w:p>
       <w:pPr>
-        <w:pStyle w:val="1"/>
+        <w:pStyle w:val="Heading1"/>
         <w:jc w:val="left"/>
       </w:pPr>
       <w:bookmarkStart w:id="2" w:name="_Toc70458111"/>
@@ -5248,7 +5060,7 @@
     <w:p/>
     <w:p>
       <w:pPr>
-        <w:pStyle w:val="afa"/>
+        <w:pStyle w:val="ListParagraph"/>
         <w:numPr>
           <w:ilvl w:val="0"/>
           <w:numId w:val="24"/>
@@ -5305,7 +5117,7 @@
     </w:p>
     <w:p>
       <w:pPr>
-        <w:pStyle w:val="afa"/>
+        <w:pStyle w:val="ListParagraph"/>
         <w:numPr>
           <w:ilvl w:val="0"/>
           <w:numId w:val="24"/>
@@ -5325,7 +5137,7 @@
     </w:p>
     <w:p>
       <w:pPr>
-        <w:pStyle w:val="afa"/>
+        <w:pStyle w:val="ListParagraph"/>
         <w:rPr>
           <w:sz w:val="22"/>
           <w:szCs w:val="22"/>
@@ -5495,7 +5307,7 @@
     </w:p>
     <w:p>
       <w:pPr>
-        <w:pStyle w:val="afa"/>
+        <w:pStyle w:val="ListParagraph"/>
         <w:rPr>
           <w:sz w:val="22"/>
           <w:szCs w:val="22"/>
@@ -5505,7 +5317,7 @@
     </w:p>
     <w:p>
       <w:pPr>
-        <w:pStyle w:val="afa"/>
+        <w:pStyle w:val="ListParagraph"/>
         <w:numPr>
           <w:ilvl w:val="0"/>
           <w:numId w:val="24"/>
@@ -5560,9 +5372,225 @@
         <w:t>.</w:t>
       </w:r>
     </w:p>
+    <w:tbl>
+      <w:tblPr>
+        <w:tblStyle w:val="GridTable4"/>
+        <w:tblpPr w:leftFromText="180" w:rightFromText="180" w:vertAnchor="text" w:horzAnchor="margin" w:tblpXSpec="center" w:tblpY="390"/>
+        <w:tblW w:w="0" w:type="auto"/>
+        <w:tblLook w:val="04A0" w:firstRow="1" w:lastRow="0" w:firstColumn="1" w:lastColumn="0" w:noHBand="0" w:noVBand="1"/>
+      </w:tblPr>
+      <w:tblGrid>
+        <w:gridCol w:w="4171"/>
+        <w:gridCol w:w="4171"/>
+      </w:tblGrid>
+      <w:tr>
+        <w:trPr>
+          <w:cnfStyle w:val="100000000000" w:firstRow="1" w:lastRow="0" w:firstColumn="0" w:lastColumn="0" w:oddVBand="0" w:evenVBand="0" w:oddHBand="0" w:evenHBand="0" w:firstRowFirstColumn="0" w:firstRowLastColumn="0" w:lastRowFirstColumn="0" w:lastRowLastColumn="0"/>
+        </w:trPr>
+        <w:tc>
+          <w:tcPr>
+            <w:cnfStyle w:val="001000000000" w:firstRow="0" w:lastRow="0" w:firstColumn="1" w:lastColumn="0" w:oddVBand="0" w:evenVBand="0" w:oddHBand="0" w:evenHBand="0" w:firstRowFirstColumn="0" w:firstRowLastColumn="0" w:lastRowFirstColumn="0" w:lastRowLastColumn="0"/>
+            <w:tcW w:w="4171" w:type="dxa"/>
+          </w:tcPr>
+          <w:p>
+            <w:pPr>
+              <w:rPr>
+                <w:sz w:val="22"/>
+                <w:szCs w:val="22"/>
+              </w:rPr>
+            </w:pPr>
+            <w:r>
+              <w:rPr>
+                <w:sz w:val="22"/>
+                <w:szCs w:val="22"/>
+              </w:rPr>
+              <w:t>Configuring team</w:t>
+            </w:r>
+          </w:p>
+        </w:tc>
+        <w:tc>
+          <w:tcPr>
+            <w:tcW w:w="4171" w:type="dxa"/>
+          </w:tcPr>
+          <w:p>
+            <w:pPr>
+              <w:cnfStyle w:val="100000000000" w:firstRow="1" w:lastRow="0" w:firstColumn="0" w:lastColumn="0" w:oddVBand="0" w:evenVBand="0" w:oddHBand="0" w:evenHBand="0" w:firstRowFirstColumn="0" w:firstRowLastColumn="0" w:lastRowFirstColumn="0" w:lastRowLastColumn="0"/>
+              <w:rPr>
+                <w:sz w:val="22"/>
+                <w:szCs w:val="22"/>
+              </w:rPr>
+            </w:pPr>
+            <w:r>
+              <w:rPr>
+                <w:sz w:val="22"/>
+                <w:szCs w:val="22"/>
+              </w:rPr>
+              <w:t>7/10</w:t>
+            </w:r>
+          </w:p>
+        </w:tc>
+      </w:tr>
+      <w:tr>
+        <w:trPr>
+          <w:cnfStyle w:val="000000100000" w:firstRow="0" w:lastRow="0" w:firstColumn="0" w:lastColumn="0" w:oddVBand="0" w:evenVBand="0" w:oddHBand="1" w:evenHBand="0" w:firstRowFirstColumn="0" w:firstRowLastColumn="0" w:lastRowFirstColumn="0" w:lastRowLastColumn="0"/>
+        </w:trPr>
+        <w:tc>
+          <w:tcPr>
+            <w:cnfStyle w:val="001000000000" w:firstRow="0" w:lastRow="0" w:firstColumn="1" w:lastColumn="0" w:oddVBand="0" w:evenVBand="0" w:oddHBand="0" w:evenHBand="0" w:firstRowFirstColumn="0" w:firstRowLastColumn="0" w:lastRowFirstColumn="0" w:lastRowLastColumn="0"/>
+            <w:tcW w:w="4171" w:type="dxa"/>
+          </w:tcPr>
+          <w:p>
+            <w:pPr>
+              <w:rPr>
+                <w:sz w:val="22"/>
+                <w:szCs w:val="22"/>
+              </w:rPr>
+            </w:pPr>
+            <w:r>
+              <w:rPr>
+                <w:sz w:val="22"/>
+                <w:szCs w:val="22"/>
+              </w:rPr>
+              <w:t>Making the code</w:t>
+            </w:r>
+          </w:p>
+        </w:tc>
+        <w:tc>
+          <w:tcPr>
+            <w:tcW w:w="4171" w:type="dxa"/>
+          </w:tcPr>
+          <w:p>
+            <w:pPr>
+              <w:cnfStyle w:val="000000100000" w:firstRow="0" w:lastRow="0" w:firstColumn="0" w:lastColumn="0" w:oddVBand="0" w:evenVBand="0" w:oddHBand="1" w:evenHBand="0" w:firstRowFirstColumn="0" w:firstRowLastColumn="0" w:lastRowFirstColumn="0" w:lastRowLastColumn="0"/>
+              <w:rPr>
+                <w:sz w:val="22"/>
+                <w:szCs w:val="22"/>
+              </w:rPr>
+            </w:pPr>
+            <w:r>
+              <w:rPr>
+                <w:sz w:val="22"/>
+                <w:szCs w:val="22"/>
+              </w:rPr>
+              <w:t>5/10</w:t>
+            </w:r>
+          </w:p>
+        </w:tc>
+      </w:tr>
+      <w:tr>
+        <w:tc>
+          <w:tcPr>
+            <w:cnfStyle w:val="001000000000" w:firstRow="0" w:lastRow="0" w:firstColumn="1" w:lastColumn="0" w:oddVBand="0" w:evenVBand="0" w:oddHBand="0" w:evenHBand="0" w:firstRowFirstColumn="0" w:firstRowLastColumn="0" w:lastRowFirstColumn="0" w:lastRowLastColumn="0"/>
+            <w:tcW w:w="4171" w:type="dxa"/>
+          </w:tcPr>
+          <w:p>
+            <w:pPr>
+              <w:rPr>
+                <w:sz w:val="22"/>
+                <w:szCs w:val="22"/>
+                <w:lang w:val="bg-BG"/>
+              </w:rPr>
+            </w:pPr>
+            <w:r>
+              <w:rPr>
+                <w:sz w:val="22"/>
+                <w:szCs w:val="22"/>
+                <w:lang w:val="en"/>
+              </w:rPr>
+              <w:t>D</w:t>
+            </w:r>
+            <w:r>
+              <w:rPr>
+                <w:sz w:val="22"/>
+                <w:szCs w:val="22"/>
+                <w:lang w:val="en"/>
+              </w:rPr>
+              <w:t>istribution</w:t>
+            </w:r>
+            <w:r>
+              <w:rPr>
+                <w:sz w:val="22"/>
+                <w:szCs w:val="22"/>
+                <w:lang w:val="en"/>
+              </w:rPr>
+              <w:t xml:space="preserve"> the roles</w:t>
+            </w:r>
+          </w:p>
+        </w:tc>
+        <w:tc>
+          <w:tcPr>
+            <w:tcW w:w="4171" w:type="dxa"/>
+          </w:tcPr>
+          <w:p>
+            <w:pPr>
+              <w:cnfStyle w:val="000000000000" w:firstRow="0" w:lastRow="0" w:firstColumn="0" w:lastColumn="0" w:oddVBand="0" w:evenVBand="0" w:oddHBand="0" w:evenHBand="0" w:firstRowFirstColumn="0" w:firstRowLastColumn="0" w:lastRowFirstColumn="0" w:lastRowLastColumn="0"/>
+              <w:rPr>
+                <w:sz w:val="22"/>
+                <w:szCs w:val="22"/>
+              </w:rPr>
+            </w:pPr>
+            <w:r>
+              <w:rPr>
+                <w:sz w:val="22"/>
+                <w:szCs w:val="22"/>
+              </w:rPr>
+              <w:t>6/10</w:t>
+            </w:r>
+          </w:p>
+        </w:tc>
+      </w:tr>
+      <w:tr>
+        <w:trPr>
+          <w:cnfStyle w:val="000000100000" w:firstRow="0" w:lastRow="0" w:firstColumn="0" w:lastColumn="0" w:oddVBand="0" w:evenVBand="0" w:oddHBand="1" w:evenHBand="0" w:firstRowFirstColumn="0" w:firstRowLastColumn="0" w:lastRowFirstColumn="0" w:lastRowLastColumn="0"/>
+        </w:trPr>
+        <w:tc>
+          <w:tcPr>
+            <w:cnfStyle w:val="001000000000" w:firstRow="0" w:lastRow="0" w:firstColumn="1" w:lastColumn="0" w:oddVBand="0" w:evenVBand="0" w:oddHBand="0" w:evenHBand="0" w:firstRowFirstColumn="0" w:firstRowLastColumn="0" w:lastRowFirstColumn="0" w:lastRowLastColumn="0"/>
+            <w:tcW w:w="4171" w:type="dxa"/>
+          </w:tcPr>
+          <w:p>
+            <w:pPr>
+              <w:rPr>
+                <w:sz w:val="22"/>
+                <w:szCs w:val="22"/>
+              </w:rPr>
+            </w:pPr>
+            <w:r>
+              <w:rPr>
+                <w:sz w:val="22"/>
+                <w:szCs w:val="22"/>
+              </w:rPr>
+              <w:t>Organize the team</w:t>
+            </w:r>
+          </w:p>
+        </w:tc>
+        <w:tc>
+          <w:tcPr>
+            <w:tcW w:w="4171" w:type="dxa"/>
+          </w:tcPr>
+          <w:p>
+            <w:pPr>
+              <w:cnfStyle w:val="000000100000" w:firstRow="0" w:lastRow="0" w:firstColumn="0" w:lastColumn="0" w:oddVBand="0" w:evenVBand="0" w:oddHBand="1" w:evenHBand="0" w:firstRowFirstColumn="0" w:firstRowLastColumn="0" w:lastRowFirstColumn="0" w:lastRowLastColumn="0"/>
+              <w:rPr>
+                <w:sz w:val="22"/>
+                <w:szCs w:val="22"/>
+              </w:rPr>
+            </w:pPr>
+            <w:r>
+              <w:rPr>
+                <w:sz w:val="22"/>
+                <w:szCs w:val="22"/>
+              </w:rPr>
+              <w:t>3/10</w:t>
+            </w:r>
+          </w:p>
+        </w:tc>
+      </w:tr>
+    </w:tbl>
     <w:p>
       <w:pPr>
         <w:ind w:left="720"/>
+        <w:jc w:val="center"/>
         <w:rPr>
           <w:sz w:val="22"/>
           <w:szCs w:val="22"/>
@@ -5573,18 +5601,79 @@
           <w:sz w:val="22"/>
           <w:szCs w:val="22"/>
         </w:rPr>
-        <w:br w:type="page"/>
-      </w:r>
+        <w:t>D</w:t>
+      </w:r>
+      <w:proofErr w:type="spellStart"/>
+      <w:r>
+        <w:rPr>
+          <w:sz w:val="22"/>
+          <w:szCs w:val="22"/>
+          <w:lang w:val="en"/>
+        </w:rPr>
+        <w:t>ifficulties</w:t>
+      </w:r>
+      <w:proofErr w:type="spellEnd"/>
+      <w:r>
+        <w:rPr>
+          <w:sz w:val="22"/>
+          <w:szCs w:val="22"/>
+          <w:lang w:val="en"/>
+        </w:rPr>
+        <w:t xml:space="preserve"> we </w:t>
+      </w:r>
+      <w:proofErr w:type="gramStart"/>
+      <w:r>
+        <w:rPr>
+          <w:sz w:val="22"/>
+          <w:szCs w:val="22"/>
+          <w:lang w:val="en"/>
+        </w:rPr>
+        <w:t>encountered</w:t>
+      </w:r>
+      <w:proofErr w:type="gramEnd"/>
     </w:p>
     <w:p>
       <w:pPr>
-        <w:pStyle w:val="1"/>
+        <w:ind w:left="720"/>
+        <w:rPr>
+          <w:sz w:val="22"/>
+          <w:szCs w:val="22"/>
+        </w:rPr>
+      </w:pPr>
+      <w:r>
+        <w:rPr>
+          <w:sz w:val="22"/>
+          <w:szCs w:val="22"/>
+        </w:rPr>
+        <w:br w:type="page"/>
+      </w:r>
+    </w:p>
+    <w:p>
+      <w:pPr>
+        <w:ind w:left="720"/>
+        <w:rPr>
+          <w:sz w:val="22"/>
+          <w:szCs w:val="22"/>
+        </w:rPr>
+      </w:pPr>
+    </w:p>
+    <w:p>
+      <w:pPr>
+        <w:ind w:left="720"/>
+        <w:rPr>
+          <w:sz w:val="22"/>
+          <w:szCs w:val="22"/>
+        </w:rPr>
+      </w:pPr>
+    </w:p>
+    <w:p>
+      <w:pPr>
+        <w:pStyle w:val="Heading1"/>
         <w:jc w:val="left"/>
       </w:pPr>
       <w:bookmarkStart w:id="4" w:name="_Toc70458112"/>
       <w:bookmarkStart w:id="5" w:name="Functions"/>
       <w:r>
-        <w:lastRenderedPageBreak/>
         <w:t>Functions</w:t>
       </w:r>
       <w:bookmarkEnd w:id="4"/>
@@ -5592,7 +5681,7 @@
     </w:p>
     <w:tbl>
       <w:tblPr>
-        <w:tblStyle w:val="aff"/>
+        <w:tblStyle w:val="TableGrid"/>
         <w:tblW w:w="0" w:type="auto"/>
         <w:tblLook w:val="04A0" w:firstRow="1" w:lastRow="0" w:firstColumn="1" w:lastColumn="0" w:noHBand="0" w:noVBand="1"/>
       </w:tblPr>
@@ -5702,14 +5791,7 @@
                 <w:sz w:val="22"/>
                 <w:szCs w:val="22"/>
               </w:rPr>
-              <w:t>The function checks if a given texts is either “</w:t>
-            </w:r>
-            <w:r>
-              <w:rPr>
-                <w:sz w:val="22"/>
-                <w:szCs w:val="22"/>
-              </w:rPr>
-              <w:t xml:space="preserve">В </w:t>
+              <w:t xml:space="preserve">The function checks if a given texts is either “В </w:t>
             </w:r>
             <w:proofErr w:type="spellStart"/>
             <w:r>
@@ -5757,14 +5839,7 @@
                 <w:sz w:val="22"/>
                 <w:szCs w:val="22"/>
               </w:rPr>
-              <w:t>” or “</w:t>
-            </w:r>
-            <w:r>
-              <w:rPr>
-                <w:sz w:val="22"/>
-                <w:szCs w:val="22"/>
-              </w:rPr>
-              <w:t xml:space="preserve">В </w:t>
+              <w:t xml:space="preserve">” or “В </w:t>
             </w:r>
             <w:proofErr w:type="spellStart"/>
             <w:r>
@@ -5962,28 +6037,7 @@
                 <w:sz w:val="22"/>
                 <w:szCs w:val="22"/>
               </w:rPr>
-              <w:t xml:space="preserve">This function takes two arguments – </w:t>
-            </w:r>
-            <w:r>
-              <w:rPr>
-                <w:sz w:val="22"/>
-                <w:szCs w:val="22"/>
-              </w:rPr>
-              <w:t>“tab”</w:t>
-            </w:r>
-            <w:r>
-              <w:rPr>
-                <w:sz w:val="22"/>
-                <w:szCs w:val="22"/>
-              </w:rPr>
-              <w:t xml:space="preserve">, </w:t>
-            </w:r>
-            <w:r>
-              <w:rPr>
-                <w:sz w:val="22"/>
-                <w:szCs w:val="22"/>
-              </w:rPr>
-              <w:t>“</w:t>
+              <w:t>This function takes two arguments – “tab”, “</w:t>
             </w:r>
             <w:proofErr w:type="spellStart"/>
             <w:r>
@@ -5999,14 +6053,7 @@
                 <w:sz w:val="22"/>
                 <w:szCs w:val="22"/>
               </w:rPr>
-              <w:t>”</w:t>
-            </w:r>
-            <w:r>
-              <w:rPr>
-                <w:sz w:val="22"/>
-                <w:szCs w:val="22"/>
-              </w:rPr>
-              <w:t>. It runs a ‘for’ loop that hides all the items that have the “</w:t>
+              <w:t>”. It runs a ‘for’ loop that hides all the items that have the “</w:t>
             </w:r>
             <w:r>
               <w:rPr>
@@ -6110,28 +6157,7 @@
                 <w:sz w:val="22"/>
                 <w:szCs w:val="22"/>
               </w:rPr>
-              <w:t>mobile-nav</w:t>
-            </w:r>
-            <w:r>
-              <w:rPr>
-                <w:sz w:val="22"/>
-                <w:szCs w:val="22"/>
-              </w:rPr>
-              <w:t>” has a class “</w:t>
-            </w:r>
-            <w:r>
-              <w:rPr>
-                <w:sz w:val="22"/>
-                <w:szCs w:val="22"/>
-              </w:rPr>
-              <w:t>mobile-nav-open</w:t>
-            </w:r>
-            <w:r>
-              <w:rPr>
-                <w:sz w:val="22"/>
-                <w:szCs w:val="22"/>
-              </w:rPr>
-              <w:t>”, and if it does the function removes it, and if it doesn’t, then the function adds the class to the item</w:t>
+              <w:t>mobile-nav” has a class “mobile-nav-open”, and if it does the function removes it, and if it doesn’t, then the function adds the class to the item</w:t>
             </w:r>
           </w:p>
         </w:tc>
@@ -6244,7 +6270,7 @@
     <w:p/>
     <w:p>
       <w:pPr>
-        <w:pStyle w:val="1"/>
+        <w:pStyle w:val="Heading1"/>
         <w:jc w:val="left"/>
       </w:pPr>
       <w:bookmarkStart w:id="6" w:name="BlockScheme"/>
@@ -7282,16 +7308,16 @@
     <w:lsdException w:name="Unresolved Mention" w:semiHidden="1" w:unhideWhenUsed="1"/>
     <w:lsdException w:name="Smart Link" w:semiHidden="1" w:unhideWhenUsed="1"/>
   </w:latentStyles>
-  <w:style w:type="paragraph" w:default="1" w:styleId="a">
+  <w:style w:type="paragraph" w:default="1" w:styleId="Normal">
     <w:name w:val="Normal"/>
     <w:qFormat/>
     <w:rsid w:val="009E3673"/>
   </w:style>
-  <w:style w:type="paragraph" w:styleId="1">
+  <w:style w:type="paragraph" w:styleId="Heading1">
     <w:name w:val="heading 1"/>
-    <w:basedOn w:val="a"/>
-    <w:next w:val="a"/>
-    <w:link w:val="10"/>
+    <w:basedOn w:val="Normal"/>
+    <w:next w:val="Normal"/>
+    <w:link w:val="Heading1Char"/>
     <w:uiPriority w:val="9"/>
     <w:qFormat/>
     <w:rsid w:val="009E3673"/>
@@ -7309,11 +7335,11 @@
       <w:szCs w:val="40"/>
     </w:rPr>
   </w:style>
-  <w:style w:type="paragraph" w:styleId="2">
+  <w:style w:type="paragraph" w:styleId="Heading2">
     <w:name w:val="heading 2"/>
-    <w:basedOn w:val="a"/>
-    <w:next w:val="a"/>
-    <w:link w:val="20"/>
+    <w:basedOn w:val="Normal"/>
+    <w:next w:val="Normal"/>
+    <w:link w:val="Heading2Char"/>
     <w:uiPriority w:val="9"/>
     <w:semiHidden/>
     <w:unhideWhenUsed/>
@@ -7332,11 +7358,11 @@
       <w:szCs w:val="32"/>
     </w:rPr>
   </w:style>
-  <w:style w:type="paragraph" w:styleId="3">
+  <w:style w:type="paragraph" w:styleId="Heading3">
     <w:name w:val="heading 3"/>
-    <w:basedOn w:val="a"/>
-    <w:next w:val="a"/>
-    <w:link w:val="30"/>
+    <w:basedOn w:val="Normal"/>
+    <w:next w:val="Normal"/>
+    <w:link w:val="Heading3Char"/>
     <w:uiPriority w:val="9"/>
     <w:semiHidden/>
     <w:unhideWhenUsed/>
@@ -7354,11 +7380,11 @@
       <w:szCs w:val="32"/>
     </w:rPr>
   </w:style>
-  <w:style w:type="paragraph" w:styleId="4">
+  <w:style w:type="paragraph" w:styleId="Heading4">
     <w:name w:val="heading 4"/>
-    <w:basedOn w:val="a"/>
-    <w:next w:val="a"/>
-    <w:link w:val="40"/>
+    <w:basedOn w:val="Normal"/>
+    <w:next w:val="Normal"/>
+    <w:link w:val="Heading4Char"/>
     <w:uiPriority w:val="9"/>
     <w:semiHidden/>
     <w:unhideWhenUsed/>
@@ -7378,11 +7404,11 @@
       <w:szCs w:val="30"/>
     </w:rPr>
   </w:style>
-  <w:style w:type="paragraph" w:styleId="5">
+  <w:style w:type="paragraph" w:styleId="Heading5">
     <w:name w:val="heading 5"/>
-    <w:basedOn w:val="a"/>
-    <w:next w:val="a"/>
-    <w:link w:val="50"/>
+    <w:basedOn w:val="Normal"/>
+    <w:next w:val="Normal"/>
+    <w:link w:val="Heading5Char"/>
     <w:uiPriority w:val="9"/>
     <w:semiHidden/>
     <w:unhideWhenUsed/>
@@ -7400,11 +7426,11 @@
       <w:szCs w:val="28"/>
     </w:rPr>
   </w:style>
-  <w:style w:type="paragraph" w:styleId="6">
+  <w:style w:type="paragraph" w:styleId="Heading6">
     <w:name w:val="heading 6"/>
-    <w:basedOn w:val="a"/>
-    <w:next w:val="a"/>
-    <w:link w:val="60"/>
+    <w:basedOn w:val="Normal"/>
+    <w:next w:val="Normal"/>
+    <w:link w:val="Heading6Char"/>
     <w:uiPriority w:val="9"/>
     <w:semiHidden/>
     <w:unhideWhenUsed/>
@@ -7424,11 +7450,11 @@
       <w:szCs w:val="26"/>
     </w:rPr>
   </w:style>
-  <w:style w:type="paragraph" w:styleId="7">
+  <w:style w:type="paragraph" w:styleId="Heading7">
     <w:name w:val="heading 7"/>
-    <w:basedOn w:val="a"/>
-    <w:next w:val="a"/>
-    <w:link w:val="70"/>
+    <w:basedOn w:val="Normal"/>
+    <w:next w:val="Normal"/>
+    <w:link w:val="Heading7Char"/>
     <w:uiPriority w:val="9"/>
     <w:semiHidden/>
     <w:unhideWhenUsed/>
@@ -7446,11 +7472,11 @@
       <w:szCs w:val="24"/>
     </w:rPr>
   </w:style>
-  <w:style w:type="paragraph" w:styleId="8">
+  <w:style w:type="paragraph" w:styleId="Heading8">
     <w:name w:val="heading 8"/>
-    <w:basedOn w:val="a"/>
-    <w:next w:val="a"/>
-    <w:link w:val="80"/>
+    <w:basedOn w:val="Normal"/>
+    <w:next w:val="Normal"/>
+    <w:link w:val="Heading8Char"/>
     <w:uiPriority w:val="9"/>
     <w:semiHidden/>
     <w:unhideWhenUsed/>
@@ -7470,11 +7496,11 @@
       <w:szCs w:val="22"/>
     </w:rPr>
   </w:style>
-  <w:style w:type="paragraph" w:styleId="9">
+  <w:style w:type="paragraph" w:styleId="Heading9">
     <w:name w:val="heading 9"/>
-    <w:basedOn w:val="a"/>
-    <w:next w:val="a"/>
-    <w:link w:val="90"/>
+    <w:basedOn w:val="Normal"/>
+    <w:next w:val="Normal"/>
+    <w:link w:val="Heading9Char"/>
     <w:uiPriority w:val="9"/>
     <w:semiHidden/>
     <w:unhideWhenUsed/>
@@ -7493,13 +7519,12 @@
       <w:iCs/>
     </w:rPr>
   </w:style>
-  <w:style w:type="character" w:default="1" w:styleId="a0">
+  <w:style w:type="character" w:default="1" w:styleId="DefaultParagraphFont">
     <w:name w:val="Default Paragraph Font"/>
     <w:uiPriority w:val="1"/>
-    <w:semiHidden/>
     <w:unhideWhenUsed/>
   </w:style>
-  <w:style w:type="table" w:default="1" w:styleId="a1">
+  <w:style w:type="table" w:default="1" w:styleId="TableNormal">
     <w:name w:val="Normal Table"/>
     <w:uiPriority w:val="99"/>
     <w:semiHidden/>
@@ -7514,16 +7539,16 @@
       </w:tblCellMar>
     </w:tblPr>
   </w:style>
-  <w:style w:type="numbering" w:default="1" w:styleId="a2">
+  <w:style w:type="numbering" w:default="1" w:styleId="NoList">
     <w:name w:val="No List"/>
     <w:uiPriority w:val="99"/>
     <w:semiHidden/>
     <w:unhideWhenUsed/>
   </w:style>
-  <w:style w:type="character" w:customStyle="1" w:styleId="10">
-    <w:name w:val="Заглавие 1 Знак"/>
-    <w:basedOn w:val="a0"/>
-    <w:link w:val="1"/>
+  <w:style w:type="character" w:customStyle="1" w:styleId="Heading1Char">
+    <w:name w:val="Heading 1 Char"/>
+    <w:basedOn w:val="DefaultParagraphFont"/>
+    <w:link w:val="Heading1"/>
     <w:uiPriority w:val="9"/>
     <w:rsid w:val="009E3673"/>
     <w:rPr>
@@ -7533,10 +7558,10 @@
       <w:szCs w:val="40"/>
     </w:rPr>
   </w:style>
-  <w:style w:type="character" w:customStyle="1" w:styleId="20">
-    <w:name w:val="Заглавие 2 Знак"/>
-    <w:basedOn w:val="a0"/>
-    <w:link w:val="2"/>
+  <w:style w:type="character" w:customStyle="1" w:styleId="Heading2Char">
+    <w:name w:val="Heading 2 Char"/>
+    <w:basedOn w:val="DefaultParagraphFont"/>
+    <w:link w:val="Heading2"/>
     <w:uiPriority w:val="9"/>
     <w:semiHidden/>
     <w:rsid w:val="009E3673"/>
@@ -7546,10 +7571,10 @@
       <w:szCs w:val="32"/>
     </w:rPr>
   </w:style>
-  <w:style w:type="character" w:customStyle="1" w:styleId="30">
-    <w:name w:val="Заглавие 3 Знак"/>
-    <w:basedOn w:val="a0"/>
-    <w:link w:val="3"/>
+  <w:style w:type="character" w:customStyle="1" w:styleId="Heading3Char">
+    <w:name w:val="Heading 3 Char"/>
+    <w:basedOn w:val="DefaultParagraphFont"/>
+    <w:link w:val="Heading3"/>
     <w:uiPriority w:val="9"/>
     <w:semiHidden/>
     <w:rsid w:val="009E3673"/>
@@ -7559,10 +7584,10 @@
       <w:szCs w:val="32"/>
     </w:rPr>
   </w:style>
-  <w:style w:type="character" w:customStyle="1" w:styleId="40">
-    <w:name w:val="Заглавие 4 Знак"/>
-    <w:basedOn w:val="a0"/>
-    <w:link w:val="4"/>
+  <w:style w:type="character" w:customStyle="1" w:styleId="Heading4Char">
+    <w:name w:val="Heading 4 Char"/>
+    <w:basedOn w:val="DefaultParagraphFont"/>
+    <w:link w:val="Heading4"/>
     <w:uiPriority w:val="9"/>
     <w:semiHidden/>
     <w:rsid w:val="009E3673"/>
@@ -7574,10 +7599,10 @@
       <w:szCs w:val="30"/>
     </w:rPr>
   </w:style>
-  <w:style w:type="character" w:customStyle="1" w:styleId="50">
-    <w:name w:val="Заглавие 5 Знак"/>
-    <w:basedOn w:val="a0"/>
-    <w:link w:val="5"/>
+  <w:style w:type="character" w:customStyle="1" w:styleId="Heading5Char">
+    <w:name w:val="Heading 5 Char"/>
+    <w:basedOn w:val="DefaultParagraphFont"/>
+    <w:link w:val="Heading5"/>
     <w:uiPriority w:val="9"/>
     <w:semiHidden/>
     <w:rsid w:val="009E3673"/>
@@ -7587,10 +7612,10 @@
       <w:szCs w:val="28"/>
     </w:rPr>
   </w:style>
-  <w:style w:type="character" w:customStyle="1" w:styleId="60">
-    <w:name w:val="Заглавие 6 Знак"/>
-    <w:basedOn w:val="a0"/>
-    <w:link w:val="6"/>
+  <w:style w:type="character" w:customStyle="1" w:styleId="Heading6Char">
+    <w:name w:val="Heading 6 Char"/>
+    <w:basedOn w:val="DefaultParagraphFont"/>
+    <w:link w:val="Heading6"/>
     <w:uiPriority w:val="9"/>
     <w:semiHidden/>
     <w:rsid w:val="009E3673"/>
@@ -7602,10 +7627,10 @@
       <w:szCs w:val="26"/>
     </w:rPr>
   </w:style>
-  <w:style w:type="character" w:customStyle="1" w:styleId="70">
-    <w:name w:val="Заглавие 7 Знак"/>
-    <w:basedOn w:val="a0"/>
-    <w:link w:val="7"/>
+  <w:style w:type="character" w:customStyle="1" w:styleId="Heading7Char">
+    <w:name w:val="Heading 7 Char"/>
+    <w:basedOn w:val="DefaultParagraphFont"/>
+    <w:link w:val="Heading7"/>
     <w:uiPriority w:val="9"/>
     <w:semiHidden/>
     <w:rsid w:val="009E3673"/>
@@ -7615,10 +7640,10 @@
       <w:szCs w:val="24"/>
     </w:rPr>
   </w:style>
-  <w:style w:type="character" w:customStyle="1" w:styleId="80">
-    <w:name w:val="Заглавие 8 Знак"/>
-    <w:basedOn w:val="a0"/>
-    <w:link w:val="8"/>
+  <w:style w:type="character" w:customStyle="1" w:styleId="Heading8Char">
+    <w:name w:val="Heading 8 Char"/>
+    <w:basedOn w:val="DefaultParagraphFont"/>
+    <w:link w:val="Heading8"/>
     <w:uiPriority w:val="9"/>
     <w:semiHidden/>
     <w:rsid w:val="009E3673"/>
@@ -7630,10 +7655,10 @@
       <w:szCs w:val="22"/>
     </w:rPr>
   </w:style>
-  <w:style w:type="character" w:customStyle="1" w:styleId="90">
-    <w:name w:val="Заглавие 9 Знак"/>
-    <w:basedOn w:val="a0"/>
-    <w:link w:val="9"/>
+  <w:style w:type="character" w:customStyle="1" w:styleId="Heading9Char">
+    <w:name w:val="Heading 9 Char"/>
+    <w:basedOn w:val="DefaultParagraphFont"/>
+    <w:link w:val="Heading9"/>
     <w:uiPriority w:val="9"/>
     <w:semiHidden/>
     <w:rsid w:val="009E3673"/>
@@ -7644,10 +7669,10 @@
       <w:iCs/>
     </w:rPr>
   </w:style>
-  <w:style w:type="paragraph" w:styleId="a3">
+  <w:style w:type="paragraph" w:styleId="Caption">
     <w:name w:val="caption"/>
-    <w:basedOn w:val="a"/>
-    <w:next w:val="a"/>
+    <w:basedOn w:val="Normal"/>
+    <w:next w:val="Normal"/>
     <w:uiPriority w:val="35"/>
     <w:semiHidden/>
     <w:unhideWhenUsed/>
@@ -7664,11 +7689,11 @@
       <w:szCs w:val="16"/>
     </w:rPr>
   </w:style>
-  <w:style w:type="paragraph" w:styleId="a4">
+  <w:style w:type="paragraph" w:styleId="Title">
     <w:name w:val="Title"/>
-    <w:basedOn w:val="a"/>
-    <w:next w:val="a"/>
-    <w:link w:val="a5"/>
+    <w:basedOn w:val="Normal"/>
+    <w:next w:val="Normal"/>
+    <w:link w:val="TitleChar"/>
     <w:uiPriority w:val="10"/>
     <w:qFormat/>
     <w:rsid w:val="009E3673"/>
@@ -7690,10 +7715,10 @@
       <w:szCs w:val="72"/>
     </w:rPr>
   </w:style>
-  <w:style w:type="character" w:customStyle="1" w:styleId="a5">
-    <w:name w:val="Заглавие Знак"/>
-    <w:basedOn w:val="a0"/>
-    <w:link w:val="a4"/>
+  <w:style w:type="character" w:customStyle="1" w:styleId="TitleChar">
+    <w:name w:val="Title Char"/>
+    <w:basedOn w:val="DefaultParagraphFont"/>
+    <w:link w:val="Title"/>
     <w:uiPriority w:val="10"/>
     <w:rsid w:val="009E3673"/>
     <w:rPr>
@@ -7705,11 +7730,11 @@
       <w:szCs w:val="72"/>
     </w:rPr>
   </w:style>
-  <w:style w:type="paragraph" w:styleId="a6">
+  <w:style w:type="paragraph" w:styleId="Subtitle">
     <w:name w:val="Subtitle"/>
-    <w:basedOn w:val="a"/>
-    <w:next w:val="a"/>
-    <w:link w:val="a7"/>
+    <w:basedOn w:val="Normal"/>
+    <w:next w:val="Normal"/>
+    <w:link w:val="SubtitleChar"/>
     <w:uiPriority w:val="11"/>
     <w:qFormat/>
     <w:rsid w:val="009E3673"/>
@@ -7725,10 +7750,10 @@
       <w:szCs w:val="28"/>
     </w:rPr>
   </w:style>
-  <w:style w:type="character" w:customStyle="1" w:styleId="a7">
-    <w:name w:val="Подзаглавие Знак"/>
-    <w:basedOn w:val="a0"/>
-    <w:link w:val="a6"/>
+  <w:style w:type="character" w:customStyle="1" w:styleId="SubtitleChar">
+    <w:name w:val="Subtitle Char"/>
+    <w:basedOn w:val="DefaultParagraphFont"/>
+    <w:link w:val="Subtitle"/>
     <w:uiPriority w:val="11"/>
     <w:rsid w:val="009E3673"/>
     <w:rPr>
@@ -7737,9 +7762,9 @@
       <w:szCs w:val="28"/>
     </w:rPr>
   </w:style>
-  <w:style w:type="character" w:styleId="a8">
+  <w:style w:type="character" w:styleId="Strong">
     <w:name w:val="Strong"/>
-    <w:basedOn w:val="a0"/>
+    <w:basedOn w:val="DefaultParagraphFont"/>
     <w:uiPriority w:val="22"/>
     <w:qFormat/>
     <w:rsid w:val="009E3673"/>
@@ -7748,9 +7773,9 @@
       <w:bCs/>
     </w:rPr>
   </w:style>
-  <w:style w:type="character" w:styleId="a9">
+  <w:style w:type="character" w:styleId="Emphasis">
     <w:name w:val="Emphasis"/>
-    <w:basedOn w:val="a0"/>
+    <w:basedOn w:val="DefaultParagraphFont"/>
     <w:uiPriority w:val="20"/>
     <w:qFormat/>
     <w:rsid w:val="009E3673"/>
@@ -7760,9 +7785,9 @@
       <w:color w:val="000000" w:themeColor="text1"/>
     </w:rPr>
   </w:style>
-  <w:style w:type="paragraph" w:styleId="aa">
+  <w:style w:type="paragraph" w:styleId="NoSpacing">
     <w:name w:val="No Spacing"/>
-    <w:link w:val="ab"/>
+    <w:link w:val="NoSpacingChar"/>
     <w:uiPriority w:val="1"/>
     <w:qFormat/>
     <w:rsid w:val="009E3673"/>
@@ -7770,11 +7795,11 @@
       <w:spacing w:after="0" w:line="240" w:lineRule="auto"/>
     </w:pPr>
   </w:style>
-  <w:style w:type="paragraph" w:styleId="ac">
+  <w:style w:type="paragraph" w:styleId="Quote">
     <w:name w:val="Quote"/>
-    <w:basedOn w:val="a"/>
-    <w:next w:val="a"/>
-    <w:link w:val="ad"/>
+    <w:basedOn w:val="Normal"/>
+    <w:next w:val="Normal"/>
+    <w:link w:val="QuoteChar"/>
     <w:uiPriority w:val="29"/>
     <w:qFormat/>
     <w:rsid w:val="009E3673"/>
@@ -7791,10 +7816,10 @@
       <w:szCs w:val="24"/>
     </w:rPr>
   </w:style>
-  <w:style w:type="character" w:customStyle="1" w:styleId="ad">
-    <w:name w:val="Цитат Знак"/>
-    <w:basedOn w:val="a0"/>
-    <w:link w:val="ac"/>
+  <w:style w:type="character" w:customStyle="1" w:styleId="QuoteChar">
+    <w:name w:val="Quote Char"/>
+    <w:basedOn w:val="DefaultParagraphFont"/>
+    <w:link w:val="Quote"/>
     <w:uiPriority w:val="29"/>
     <w:rsid w:val="009E3673"/>
     <w:rPr>
@@ -7805,11 +7830,11 @@
       <w:szCs w:val="24"/>
     </w:rPr>
   </w:style>
-  <w:style w:type="paragraph" w:styleId="ae">
+  <w:style w:type="paragraph" w:styleId="IntenseQuote">
     <w:name w:val="Intense Quote"/>
-    <w:basedOn w:val="a"/>
-    <w:next w:val="a"/>
-    <w:link w:val="af"/>
+    <w:basedOn w:val="Normal"/>
+    <w:next w:val="Normal"/>
+    <w:link w:val="IntenseQuoteChar"/>
     <w:uiPriority w:val="30"/>
     <w:qFormat/>
     <w:rsid w:val="009E3673"/>
@@ -7826,10 +7851,10 @@
       <w:szCs w:val="28"/>
     </w:rPr>
   </w:style>
-  <w:style w:type="character" w:customStyle="1" w:styleId="af">
-    <w:name w:val="Интензивно цитиране Знак"/>
-    <w:basedOn w:val="a0"/>
-    <w:link w:val="ae"/>
+  <w:style w:type="character" w:customStyle="1" w:styleId="IntenseQuoteChar">
+    <w:name w:val="Intense Quote Char"/>
+    <w:basedOn w:val="DefaultParagraphFont"/>
+    <w:link w:val="IntenseQuote"/>
     <w:uiPriority w:val="30"/>
     <w:rsid w:val="009E3673"/>
     <w:rPr>
@@ -7840,9 +7865,9 @@
       <w:szCs w:val="28"/>
     </w:rPr>
   </w:style>
-  <w:style w:type="character" w:styleId="af0">
+  <w:style w:type="character" w:styleId="SubtleEmphasis">
     <w:name w:val="Subtle Emphasis"/>
-    <w:basedOn w:val="a0"/>
+    <w:basedOn w:val="DefaultParagraphFont"/>
     <w:uiPriority w:val="19"/>
     <w:qFormat/>
     <w:rsid w:val="009E3673"/>
@@ -7852,9 +7877,9 @@
       <w:color w:val="595959" w:themeColor="text1" w:themeTint="A6"/>
     </w:rPr>
   </w:style>
-  <w:style w:type="character" w:styleId="af1">
+  <w:style w:type="character" w:styleId="IntenseEmphasis">
     <w:name w:val="Intense Emphasis"/>
-    <w:basedOn w:val="a0"/>
+    <w:basedOn w:val="DefaultParagraphFont"/>
     <w:uiPriority w:val="21"/>
     <w:qFormat/>
     <w:rsid w:val="009E3673"/>
@@ -7866,9 +7891,9 @@
       <w:color w:val="auto"/>
     </w:rPr>
   </w:style>
-  <w:style w:type="character" w:styleId="af2">
+  <w:style w:type="character" w:styleId="SubtleReference">
     <w:name w:val="Subtle Reference"/>
-    <w:basedOn w:val="a0"/>
+    <w:basedOn w:val="DefaultParagraphFont"/>
     <w:uiPriority w:val="31"/>
     <w:qFormat/>
     <w:rsid w:val="009E3673"/>
@@ -7880,9 +7905,9 @@
       <w:u w:val="single" w:color="7F7F7F" w:themeColor="text1" w:themeTint="80"/>
     </w:rPr>
   </w:style>
-  <w:style w:type="character" w:styleId="af3">
+  <w:style w:type="character" w:styleId="IntenseReference">
     <w:name w:val="Intense Reference"/>
-    <w:basedOn w:val="a0"/>
+    <w:basedOn w:val="DefaultParagraphFont"/>
     <w:uiPriority w:val="32"/>
     <w:qFormat/>
     <w:rsid w:val="009E3673"/>
@@ -7896,9 +7921,9 @@
       <w:u w:val="single"/>
     </w:rPr>
   </w:style>
-  <w:style w:type="character" w:styleId="af4">
+  <w:style w:type="character" w:styleId="BookTitle">
     <w:name w:val="Book Title"/>
-    <w:basedOn w:val="a0"/>
+    <w:basedOn w:val="DefaultParagraphFont"/>
     <w:uiPriority w:val="33"/>
     <w:qFormat/>
     <w:rsid w:val="009E3673"/>
@@ -7910,10 +7935,10 @@
       <w:spacing w:val="0"/>
     </w:rPr>
   </w:style>
-  <w:style w:type="paragraph" w:styleId="af5">
+  <w:style w:type="paragraph" w:styleId="TOCHeading">
     <w:name w:val="TOC Heading"/>
-    <w:basedOn w:val="1"/>
-    <w:next w:val="a"/>
+    <w:basedOn w:val="Heading1"/>
+    <w:next w:val="Normal"/>
     <w:uiPriority w:val="39"/>
     <w:unhideWhenUsed/>
     <w:qFormat/>
@@ -7922,17 +7947,17 @@
       <w:outlineLvl w:val="9"/>
     </w:pPr>
   </w:style>
-  <w:style w:type="character" w:customStyle="1" w:styleId="ab">
-    <w:name w:val="Без разредка Знак"/>
-    <w:basedOn w:val="a0"/>
-    <w:link w:val="aa"/>
+  <w:style w:type="character" w:customStyle="1" w:styleId="NoSpacingChar">
+    <w:name w:val="No Spacing Char"/>
+    <w:basedOn w:val="DefaultParagraphFont"/>
+    <w:link w:val="NoSpacing"/>
     <w:uiPriority w:val="1"/>
     <w:rsid w:val="009E3673"/>
   </w:style>
-  <w:style w:type="paragraph" w:styleId="af6">
+  <w:style w:type="paragraph" w:styleId="Header">
     <w:name w:val="header"/>
-    <w:basedOn w:val="a"/>
-    <w:link w:val="af7"/>
+    <w:basedOn w:val="Normal"/>
+    <w:link w:val="HeaderChar"/>
     <w:uiPriority w:val="99"/>
     <w:unhideWhenUsed/>
     <w:rsid w:val="009E3673"/>
@@ -7944,17 +7969,17 @@
       <w:spacing w:after="0" w:line="240" w:lineRule="auto"/>
     </w:pPr>
   </w:style>
-  <w:style w:type="character" w:customStyle="1" w:styleId="af7">
-    <w:name w:val="Горен колонтитул Знак"/>
-    <w:basedOn w:val="a0"/>
-    <w:link w:val="af6"/>
+  <w:style w:type="character" w:customStyle="1" w:styleId="HeaderChar">
+    <w:name w:val="Header Char"/>
+    <w:basedOn w:val="DefaultParagraphFont"/>
+    <w:link w:val="Header"/>
     <w:uiPriority w:val="99"/>
     <w:rsid w:val="009E3673"/>
   </w:style>
-  <w:style w:type="paragraph" w:styleId="af8">
+  <w:style w:type="paragraph" w:styleId="Footer">
     <w:name w:val="footer"/>
-    <w:basedOn w:val="a"/>
-    <w:link w:val="af9"/>
+    <w:basedOn w:val="Normal"/>
+    <w:link w:val="FooterChar"/>
     <w:uiPriority w:val="99"/>
     <w:unhideWhenUsed/>
     <w:rsid w:val="009E3673"/>
@@ -7966,16 +7991,16 @@
       <w:spacing w:after="0" w:line="240" w:lineRule="auto"/>
     </w:pPr>
   </w:style>
-  <w:style w:type="character" w:customStyle="1" w:styleId="af9">
-    <w:name w:val="Долен колонтитул Знак"/>
-    <w:basedOn w:val="a0"/>
-    <w:link w:val="af8"/>
+  <w:style w:type="character" w:customStyle="1" w:styleId="FooterChar">
+    <w:name w:val="Footer Char"/>
+    <w:basedOn w:val="DefaultParagraphFont"/>
+    <w:link w:val="Footer"/>
     <w:uiPriority w:val="99"/>
     <w:rsid w:val="009E3673"/>
   </w:style>
-  <w:style w:type="paragraph" w:styleId="afa">
+  <w:style w:type="paragraph" w:styleId="ListParagraph">
     <w:name w:val="List Paragraph"/>
-    <w:basedOn w:val="a"/>
+    <w:basedOn w:val="Normal"/>
     <w:uiPriority w:val="34"/>
     <w:qFormat/>
     <w:rsid w:val="009E3673"/>
@@ -7984,10 +8009,10 @@
       <w:contextualSpacing/>
     </w:pPr>
   </w:style>
-  <w:style w:type="paragraph" w:styleId="HTML">
+  <w:style w:type="paragraph" w:styleId="HTMLPreformatted">
     <w:name w:val="HTML Preformatted"/>
-    <w:basedOn w:val="a"/>
-    <w:link w:val="HTML0"/>
+    <w:basedOn w:val="Normal"/>
+    <w:link w:val="HTMLPreformattedChar"/>
     <w:uiPriority w:val="99"/>
     <w:semiHidden/>
     <w:unhideWhenUsed/>
@@ -8019,10 +8044,10 @@
       <w:szCs w:val="20"/>
     </w:rPr>
   </w:style>
-  <w:style w:type="character" w:customStyle="1" w:styleId="HTML0">
-    <w:name w:val="HTML стандартен Знак"/>
-    <w:basedOn w:val="a0"/>
-    <w:link w:val="HTML"/>
+  <w:style w:type="character" w:customStyle="1" w:styleId="HTMLPreformattedChar">
+    <w:name w:val="HTML Preformatted Char"/>
+    <w:basedOn w:val="DefaultParagraphFont"/>
+    <w:link w:val="HTMLPreformatted"/>
     <w:uiPriority w:val="99"/>
     <w:semiHidden/>
     <w:rsid w:val="00784AAB"/>
@@ -8034,13 +8059,13 @@
   </w:style>
   <w:style w:type="character" w:customStyle="1" w:styleId="y2iqfc">
     <w:name w:val="y2iqfc"/>
-    <w:basedOn w:val="a0"/>
+    <w:basedOn w:val="DefaultParagraphFont"/>
     <w:rsid w:val="00784AAB"/>
   </w:style>
-  <w:style w:type="paragraph" w:styleId="afb">
+  <w:style w:type="paragraph" w:styleId="BalloonText">
     <w:name w:val="Balloon Text"/>
-    <w:basedOn w:val="a"/>
-    <w:link w:val="afc"/>
+    <w:basedOn w:val="Normal"/>
+    <w:link w:val="BalloonTextChar"/>
     <w:uiPriority w:val="99"/>
     <w:semiHidden/>
     <w:unhideWhenUsed/>
@@ -8054,10 +8079,10 @@
       <w:szCs w:val="18"/>
     </w:rPr>
   </w:style>
-  <w:style w:type="character" w:customStyle="1" w:styleId="afc">
-    <w:name w:val="Изнесен текст Знак"/>
-    <w:basedOn w:val="a0"/>
-    <w:link w:val="afb"/>
+  <w:style w:type="character" w:customStyle="1" w:styleId="BalloonTextChar">
+    <w:name w:val="Balloon Text Char"/>
+    <w:basedOn w:val="DefaultParagraphFont"/>
+    <w:link w:val="BalloonText"/>
     <w:uiPriority w:val="99"/>
     <w:semiHidden/>
     <w:rsid w:val="006A0DF8"/>
@@ -8067,9 +8092,9 @@
       <w:szCs w:val="18"/>
     </w:rPr>
   </w:style>
-  <w:style w:type="character" w:styleId="afd">
+  <w:style w:type="character" w:styleId="Hyperlink">
     <w:name w:val="Hyperlink"/>
-    <w:basedOn w:val="a0"/>
+    <w:basedOn w:val="DefaultParagraphFont"/>
     <w:uiPriority w:val="99"/>
     <w:unhideWhenUsed/>
     <w:rsid w:val="00DC6A9A"/>
@@ -8078,9 +8103,9 @@
       <w:u w:val="single"/>
     </w:rPr>
   </w:style>
-  <w:style w:type="character" w:styleId="afe">
+  <w:style w:type="character" w:styleId="FollowedHyperlink">
     <w:name w:val="FollowedHyperlink"/>
-    <w:basedOn w:val="a0"/>
+    <w:basedOn w:val="DefaultParagraphFont"/>
     <w:uiPriority w:val="99"/>
     <w:semiHidden/>
     <w:unhideWhenUsed/>
@@ -8090,10 +8115,10 @@
       <w:u w:val="single"/>
     </w:rPr>
   </w:style>
-  <w:style w:type="paragraph" w:styleId="11">
+  <w:style w:type="paragraph" w:styleId="TOC1">
     <w:name w:val="toc 1"/>
-    <w:basedOn w:val="a"/>
-    <w:next w:val="a"/>
+    <w:basedOn w:val="Normal"/>
+    <w:next w:val="Normal"/>
     <w:autoRedefine/>
     <w:uiPriority w:val="39"/>
     <w:unhideWhenUsed/>
@@ -8102,9 +8127,9 @@
       <w:spacing w:after="100"/>
     </w:pPr>
   </w:style>
-  <w:style w:type="table" w:styleId="aff">
+  <w:style w:type="table" w:styleId="TableGrid">
     <w:name w:val="Table Grid"/>
-    <w:basedOn w:val="a1"/>
+    <w:basedOn w:val="TableNormal"/>
     <w:uiPriority w:val="39"/>
     <w:rsid w:val="001E6D90"/>
     <w:pPr>
@@ -8120,6 +8145,82 @@
         <w:insideV w:val="single" w:sz="4" w:space="0" w:color="auto"/>
       </w:tblBorders>
     </w:tblPr>
+  </w:style>
+  <w:style w:type="table" w:styleId="GridTable4">
+    <w:name w:val="Grid Table 4"/>
+    <w:basedOn w:val="TableNormal"/>
+    <w:uiPriority w:val="49"/>
+    <w:rsid w:val="00480CC6"/>
+    <w:pPr>
+      <w:spacing w:after="0" w:line="240" w:lineRule="auto"/>
+    </w:pPr>
+    <w:tblPr>
+      <w:tblStyleRowBandSize w:val="1"/>
+      <w:tblStyleColBandSize w:val="1"/>
+      <w:tblBorders>
+        <w:top w:val="single" w:sz="4" w:space="0" w:color="666666" w:themeColor="text1" w:themeTint="99"/>
+        <w:left w:val="single" w:sz="4" w:space="0" w:color="666666" w:themeColor="text1" w:themeTint="99"/>
+        <w:bottom w:val="single" w:sz="4" w:space="0" w:color="666666" w:themeColor="text1" w:themeTint="99"/>
+        <w:right w:val="single" w:sz="4" w:space="0" w:color="666666" w:themeColor="text1" w:themeTint="99"/>
+        <w:insideH w:val="single" w:sz="4" w:space="0" w:color="666666" w:themeColor="text1" w:themeTint="99"/>
+        <w:insideV w:val="single" w:sz="4" w:space="0" w:color="666666" w:themeColor="text1" w:themeTint="99"/>
+      </w:tblBorders>
+    </w:tblPr>
+    <w:tblStylePr w:type="firstRow">
+      <w:rPr>
+        <w:b/>
+        <w:bCs/>
+        <w:color w:val="FFFFFF" w:themeColor="background1"/>
+      </w:rPr>
+      <w:tblPr/>
+      <w:tcPr>
+        <w:tcBorders>
+          <w:top w:val="single" w:sz="4" w:space="0" w:color="000000" w:themeColor="text1"/>
+          <w:left w:val="single" w:sz="4" w:space="0" w:color="000000" w:themeColor="text1"/>
+          <w:bottom w:val="single" w:sz="4" w:space="0" w:color="000000" w:themeColor="text1"/>
+          <w:right w:val="single" w:sz="4" w:space="0" w:color="000000" w:themeColor="text1"/>
+          <w:insideH w:val="nil"/>
+          <w:insideV w:val="nil"/>
+        </w:tcBorders>
+        <w:shd w:val="clear" w:color="auto" w:fill="000000" w:themeFill="text1"/>
+      </w:tcPr>
+    </w:tblStylePr>
+    <w:tblStylePr w:type="lastRow">
+      <w:rPr>
+        <w:b/>
+        <w:bCs/>
+      </w:rPr>
+      <w:tblPr/>
+      <w:tcPr>
+        <w:tcBorders>
+          <w:top w:val="double" w:sz="4" w:space="0" w:color="000000" w:themeColor="text1"/>
+        </w:tcBorders>
+      </w:tcPr>
+    </w:tblStylePr>
+    <w:tblStylePr w:type="firstCol">
+      <w:rPr>
+        <w:b/>
+        <w:bCs/>
+      </w:rPr>
+    </w:tblStylePr>
+    <w:tblStylePr w:type="lastCol">
+      <w:rPr>
+        <w:b/>
+        <w:bCs/>
+      </w:rPr>
+    </w:tblStylePr>
+    <w:tblStylePr w:type="band1Vert">
+      <w:tblPr/>
+      <w:tcPr>
+        <w:shd w:val="clear" w:color="auto" w:fill="CCCCCC" w:themeFill="text1" w:themeFillTint="33"/>
+      </w:tcPr>
+    </w:tblStylePr>
+    <w:tblStylePr w:type="band1Horz">
+      <w:tblPr/>
+      <w:tcPr>
+        <w:shd w:val="clear" w:color="auto" w:fill="CCCCCC" w:themeFill="text1" w:themeFillTint="33"/>
+      </w:tcPr>
+    </w:tblStylePr>
   </w:style>
 </w:styles>
 </file>

</xml_diff>